<commit_message>
updated plots and diagram
</commit_message>
<xml_diff>
--- a/ToDo.docx
+++ b/ToDo.docx
@@ -133,7 +133,10 @@
       </w:pPr>
       <w:proofErr w:type="spellStart"/>
       <w:r>
-        <w:t>V_PhaseShift_Plot</w:t>
+        <w:t>V_ThetaRel</w:t>
+      </w:r>
+      <w:r>
+        <w:t>_Plot</w:t>
       </w:r>
       <w:proofErr w:type="spellEnd"/>
     </w:p>
@@ -144,8 +147,14 @@
           <w:ilvl w:val="1"/>
           <w:numId w:val="1"/>
         </w:numPr>
-      </w:pPr>
-      <w:r>
+        <w:rPr>
+          <w:strike/>
+        </w:rPr>
+      </w:pPr>
+      <w:r>
+        <w:rPr>
+          <w:strike/>
+        </w:rPr>
         <w:t>Change current to field in the legend</w:t>
       </w:r>
     </w:p>
@@ -165,6 +174,34 @@
       <w:pPr>
         <w:pStyle w:val="ListParagraph"/>
         <w:numPr>
+          <w:ilvl w:val="1"/>
+          <w:numId w:val="1"/>
+        </w:numPr>
+      </w:pPr>
+      <w:r>
+        <w:t xml:space="preserve">Change theta </w:t>
+      </w:r>
+      <w:proofErr w:type="spellStart"/>
+      <w:r>
+        <w:t>rel</w:t>
+      </w:r>
+      <w:proofErr w:type="spellEnd"/>
+      <w:r>
+        <w:t xml:space="preserve"> to theta </w:t>
+      </w:r>
+      <w:proofErr w:type="spellStart"/>
+      <w:r>
+        <w:t>rel</w:t>
+      </w:r>
+      <w:proofErr w:type="spellEnd"/>
+      <w:r>
+        <w:t xml:space="preserve"> actual</w:t>
+      </w:r>
+    </w:p>
+    <w:p>
+      <w:pPr>
+        <w:pStyle w:val="ListParagraph"/>
+        <w:numPr>
           <w:ilvl w:val="0"/>
           <w:numId w:val="1"/>
         </w:numPr>
@@ -180,8 +217,14 @@
           <w:ilvl w:val="1"/>
           <w:numId w:val="1"/>
         </w:numPr>
-      </w:pPr>
-      <w:r>
+        <w:rPr>
+          <w:strike/>
+        </w:rPr>
+      </w:pPr>
+      <w:r>
+        <w:rPr>
+          <w:strike/>
+        </w:rPr>
         <w:t>Change “voltage” to “photodiode voltage”</w:t>
       </w:r>
     </w:p>
@@ -204,8 +247,14 @@
           <w:ilvl w:val="1"/>
           <w:numId w:val="1"/>
         </w:numPr>
-      </w:pPr>
-      <w:r>
+        <w:rPr>
+          <w:strike/>
+        </w:rPr>
+      </w:pPr>
+      <w:r>
+        <w:rPr>
+          <w:strike/>
+        </w:rPr>
         <w:t>Change “photo-detector” to “photodiode”</w:t>
       </w:r>
     </w:p>
@@ -228,8 +277,14 @@
           <w:ilvl w:val="1"/>
           <w:numId w:val="1"/>
         </w:numPr>
-      </w:pPr>
-      <w:r>
+        <w:rPr>
+          <w:strike/>
+        </w:rPr>
+      </w:pPr>
+      <w:r>
+        <w:rPr>
+          <w:strike/>
+        </w:rPr>
         <w:t>Show the light signal going all the way to the photodiode</w:t>
       </w:r>
     </w:p>
@@ -240,8 +295,14 @@
           <w:ilvl w:val="1"/>
           <w:numId w:val="1"/>
         </w:numPr>
-      </w:pPr>
-      <w:r>
+        <w:rPr>
+          <w:strike/>
+        </w:rPr>
+      </w:pPr>
+      <w:r>
+        <w:rPr>
+          <w:strike/>
+        </w:rPr>
         <w:t>Make the light signal a wavy arrow</w:t>
       </w:r>
     </w:p>
@@ -278,34 +339,79 @@
         </w:numPr>
       </w:pPr>
       <w:r>
-        <w:t xml:space="preserve">Describe the purpose of each step in the process – what it does, how it helps our final value be more accurate. </w:t>
-      </w:r>
-    </w:p>
-    <w:p>
-      <w:pPr>
-        <w:pStyle w:val="ListParagraph"/>
-        <w:numPr>
-          <w:ilvl w:val="1"/>
-          <w:numId w:val="1"/>
-        </w:numPr>
-      </w:pPr>
-      <w:r>
-        <w:t>Put a ground symbol for a second input on the pre-amp</w:t>
-      </w:r>
-    </w:p>
-    <w:p>
-      <w:pPr>
-        <w:pStyle w:val="ListParagraph"/>
-        <w:numPr>
-          <w:ilvl w:val="1"/>
-          <w:numId w:val="1"/>
-        </w:numPr>
-      </w:pPr>
-      <w:r>
-        <w:t>Mention the reference signal from the function generator</w:t>
+        <w:t>Describe the purpose of each st</w:t>
       </w:r>
       <w:bookmarkStart w:id="0" w:name="_GoBack"/>
       <w:bookmarkEnd w:id="0"/>
+      <w:r>
+        <w:t xml:space="preserve">ep in the process – what it does, how it helps our final value be more accurate. </w:t>
+      </w:r>
+    </w:p>
+    <w:p>
+      <w:pPr>
+        <w:pStyle w:val="ListParagraph"/>
+        <w:numPr>
+          <w:ilvl w:val="1"/>
+          <w:numId w:val="1"/>
+        </w:numPr>
+        <w:rPr>
+          <w:strike/>
+        </w:rPr>
+      </w:pPr>
+      <w:r>
+        <w:rPr>
+          <w:strike/>
+        </w:rPr>
+        <w:t>Put a ground symbol for a second input on the pre-amp</w:t>
+      </w:r>
+    </w:p>
+    <w:p>
+      <w:pPr>
+        <w:pStyle w:val="ListParagraph"/>
+        <w:numPr>
+          <w:ilvl w:val="1"/>
+          <w:numId w:val="1"/>
+        </w:numPr>
+      </w:pPr>
+      <w:r>
+        <w:t>Mention the reference signal from the function generator</w:t>
+      </w:r>
+    </w:p>
+    <w:p>
+      <w:pPr>
+        <w:pStyle w:val="ListParagraph"/>
+        <w:numPr>
+          <w:ilvl w:val="1"/>
+          <w:numId w:val="1"/>
+        </w:numPr>
+        <w:rPr>
+          <w:strike/>
+        </w:rPr>
+      </w:pPr>
+      <w:r>
+        <w:rPr>
+          <w:strike/>
+        </w:rPr>
+        <w:t>Add function generator</w:t>
+      </w:r>
+    </w:p>
+    <w:p>
+      <w:pPr>
+        <w:pStyle w:val="ListParagraph"/>
+        <w:numPr>
+          <w:ilvl w:val="1"/>
+          <w:numId w:val="1"/>
+        </w:numPr>
+        <w:rPr>
+          <w:strike/>
+        </w:rPr>
+      </w:pPr>
+      <w:r>
+        <w:rPr>
+          <w:strike/>
+        </w:rPr>
+        <w:t>Add glass rod</w:t>
+      </w:r>
     </w:p>
     <w:sectPr>
       <w:pgSz w:w="12240" w:h="15840"/>

</xml_diff>